<commit_message>
Adding Ames Technical Appendix.docx
</commit_message>
<xml_diff>
--- a/Simon/Ames Technical Appendix.docx
+++ b/Simon/Ames Technical Appendix.docx
@@ -1,6 +1,6 @@
 
 <file path=word/document.xml><?xml version="1.0" encoding="utf-8"?>
-<w:document xmlns:wpc="http://schemas.microsoft.com/office/word/2010/wordprocessingCanvas" xmlns:cx="http://schemas.microsoft.com/office/drawing/2014/chartex" xmlns:cx1="http://schemas.microsoft.com/office/drawing/2015/9/8/chartex" xmlns:cx2="http://schemas.microsoft.com/office/drawing/2015/10/21/chartex" xmlns:cx3="http://schemas.microsoft.com/office/drawing/2016/5/9/chartex" xmlns:cx4="http://schemas.microsoft.com/office/drawing/2016/5/10/chartex" xmlns:cx5="http://schemas.microsoft.com/office/drawing/2016/5/11/chartex" xmlns:cx6="http://schemas.microsoft.com/office/drawing/2016/5/12/chartex" xmlns:cx7="http://schemas.microsoft.com/office/drawing/2016/5/13/chartex" xmlns:cx8="http://schemas.microsoft.com/office/drawing/2016/5/14/chartex" xmlns:mc="http://schemas.openxmlformats.org/markup-compatibility/2006" xmlns:aink="http://schemas.microsoft.com/office/drawing/2016/ink" xmlns:am3d="http://schemas.microsoft.com/office/drawing/2017/model3d" xmlns:o="urn:schemas-microsoft-com:office:office" xmlns:r="http://schemas.openxmlformats.org/officeDocument/2006/relationships" xmlns:m="http://schemas.openxmlformats.org/officeDocument/2006/math" xmlns:v="urn:schemas-microsoft-com:vml" xmlns:wp14="http://schemas.microsoft.com/office/word/2010/wordprocessingDrawing" xmlns:wp="http://schemas.openxmlformats.org/drawingml/2006/wordprocessingDrawing" xmlns:w10="urn:schemas-microsoft-com:office:word" xmlns:w="http://schemas.openxmlformats.org/wordprocessingml/2006/main" xmlns:w14="http://schemas.microsoft.com/office/word/2010/wordml" xmlns:w15="http://schemas.microsoft.com/office/word/2012/wordml" xmlns:w16cex="http://schemas.microsoft.com/office/word/2018/wordml/cex" xmlns:w16cid="http://schemas.microsoft.com/office/word/2016/wordml/cid" xmlns:w16="http://schemas.microsoft.com/office/word/2018/wordml" xmlns:w16se="http://schemas.microsoft.com/office/word/2015/wordml/symex" xmlns:wpg="http://schemas.microsoft.com/office/word/2010/wordprocessingGroup" xmlns:wpi="http://schemas.microsoft.com/office/word/2010/wordprocessingInk" xmlns:wne="http://schemas.microsoft.com/office/word/2006/wordml" xmlns:wps="http://schemas.microsoft.com/office/word/2010/wordprocessingShape" mc:Ignorable="w14 w15 w16se w16cid w16 w16cex wp14">
+<w:document xmlns:wpc="http://schemas.microsoft.com/office/word/2010/wordprocessingCanvas" xmlns:cx="http://schemas.microsoft.com/office/drawing/2014/chartex" xmlns:cx1="http://schemas.microsoft.com/office/drawing/2015/9/8/chartex" xmlns:cx2="http://schemas.microsoft.com/office/drawing/2015/10/21/chartex" xmlns:cx3="http://schemas.microsoft.com/office/drawing/2016/5/9/chartex" xmlns:cx4="http://schemas.microsoft.com/office/drawing/2016/5/10/chartex" xmlns:cx5="http://schemas.microsoft.com/office/drawing/2016/5/11/chartex" xmlns:cx6="http://schemas.microsoft.com/office/drawing/2016/5/12/chartex" xmlns:cx7="http://schemas.microsoft.com/office/drawing/2016/5/13/chartex" xmlns:cx8="http://schemas.microsoft.com/office/drawing/2016/5/14/chartex" xmlns:mc="http://schemas.openxmlformats.org/markup-compatibility/2006" xmlns:aink="http://schemas.microsoft.com/office/drawing/2016/ink" xmlns:am3d="http://schemas.microsoft.com/office/drawing/2017/model3d" xmlns:o="urn:schemas-microsoft-com:office:office" xmlns:r="http://schemas.openxmlformats.org/officeDocument/2006/relationships" xmlns:m="http://schemas.openxmlformats.org/officeDocument/2006/math" xmlns:v="urn:schemas-microsoft-com:vml" xmlns:wp14="http://schemas.microsoft.com/office/word/2010/wordprocessingDrawing" xmlns:wp="http://schemas.openxmlformats.org/drawingml/2006/wordprocessingDrawing" xmlns:w10="urn:schemas-microsoft-com:office:word" xmlns:w="http://schemas.openxmlformats.org/wordprocessingml/2006/main" xmlns:w14="http://schemas.microsoft.com/office/word/2010/wordml" xmlns:w15="http://schemas.microsoft.com/office/word/2012/wordml" xmlns:w16cid="http://schemas.microsoft.com/office/word/2016/wordml/cid" xmlns:w16se="http://schemas.microsoft.com/office/word/2015/wordml/symex" xmlns:wpg="http://schemas.microsoft.com/office/word/2010/wordprocessingGroup" xmlns:wpi="http://schemas.microsoft.com/office/word/2010/wordprocessingInk" xmlns:wne="http://schemas.microsoft.com/office/word/2006/wordml" xmlns:wps="http://schemas.microsoft.com/office/word/2010/wordprocessingShape" mc:Ignorable="w14 w15 w16se w16cid wp14">
   <w:body>
     <w:p>
       <w:pPr>
@@ -92,7 +92,7 @@
           <w:noProof/>
         </w:rPr>
         <w:drawing>
-          <wp:inline distT="0" distB="0" distL="0" distR="0">
+          <wp:inline distT="0" distB="0" distL="0" distR="0" wp14:anchorId="1B4AEBD9" wp14:editId="2446943D">
             <wp:extent cx="3447288" cy="2286000"/>
             <wp:effectExtent l="0" t="0" r="0" b="0"/>
             <wp:docPr id="2" name="Picture 2" descr="A close up of a map&#10;&#10;Description automatically generated"/>
@@ -136,7 +136,15 @@
     </w:p>
     <w:p>
       <w:r>
-        <w:t xml:space="preserve">The graph clearly shows that the data is not normally-distributed.  An optimized </w:t>
+        <w:t xml:space="preserve">The graph clearly shows that the data is not </w:t>
+      </w:r>
+      <w:proofErr w:type="gramStart"/>
+      <w:r>
+        <w:t>normally-distributed</w:t>
+      </w:r>
+      <w:proofErr w:type="gramEnd"/>
+      <w:r>
+        <w:t xml:space="preserve">.  An optimized </w:t>
       </w:r>
       <w:hyperlink r:id="rId7" w:anchor="Box%E2%80%93Cox_transformation" w:history="1">
         <w:r>
@@ -163,7 +171,7 @@
           <w:noProof/>
         </w:rPr>
         <w:drawing>
-          <wp:inline distT="0" distB="0" distL="0" distR="0">
+          <wp:inline distT="0" distB="0" distL="0" distR="0" wp14:anchorId="42B1A8AC" wp14:editId="34A0B763">
             <wp:extent cx="3364992" cy="2286000"/>
             <wp:effectExtent l="0" t="0" r="635" b="0"/>
             <wp:docPr id="4" name="Picture 4" descr="A close up of a map&#10;&#10;Description automatically generated"/>
@@ -229,7 +237,7 @@
           <w:noProof/>
         </w:rPr>
         <w:drawing>
-          <wp:inline distT="0" distB="0" distL="0" distR="0">
+          <wp:inline distT="0" distB="0" distL="0" distR="0" wp14:anchorId="14A80FD5" wp14:editId="0E742112">
             <wp:extent cx="5422392" cy="2286000"/>
             <wp:effectExtent l="0" t="0" r="635" b="0"/>
             <wp:docPr id="9" name="Picture 9" descr="A screenshot of a video game&#10;&#10;Description automatically generated"/>
@@ -274,7 +282,15 @@
     <w:p/>
     <w:p>
       <w:r>
-        <w:t>From Jan 2006 to July 2010, the average price of a house sold in Ames dropped by 7.9%  However, looking instead at price per square foot, much less of a decline was evident.  Price per square foot over the same period dropped by only 1.8%, indicating that fewer large properties sold later in the dataset.</w:t>
+        <w:t>From Jan 2006 to July 2010, the average price of a house sold in Ames dropped by 7.9</w:t>
+      </w:r>
+      <w:proofErr w:type="gramStart"/>
+      <w:r>
+        <w:t>%  However</w:t>
+      </w:r>
+      <w:proofErr w:type="gramEnd"/>
+      <w:r>
+        <w:t>, looking instead at price per square foot, much less of a decline was evident.  Price per square foot over the same period dropped by only 1.8%, indicating that fewer large properties sold later in the dataset.</w:t>
       </w:r>
     </w:p>
     <w:p/>
@@ -288,7 +304,15 @@
     </w:p>
     <w:p>
       <w:r>
-        <w:t>The dataset contains a large number of categorical variables, of which approximately half are ordinal and half are nominal. The most complex of these is the ‘Neighborhood’ variable, which has 28 separate levels. We investigated two separate techniques for encoding these variables.  One of these was to follow convention and encode the ordinals using an integer scheme (e.g. Poor, Fair, Good, Excellent maps to 1, 2, 3, 4) and ‘</w:t>
+        <w:t xml:space="preserve">The dataset contains a large number of categorical variables, of which approximately half are </w:t>
+      </w:r>
+      <w:proofErr w:type="gramStart"/>
+      <w:r>
+        <w:t>ordinal</w:t>
+      </w:r>
+      <w:proofErr w:type="gramEnd"/>
+      <w:r>
+        <w:t xml:space="preserve"> and half are nominal. The most complex of these is the ‘Neighborhood’ variable, which has 28 separate levels. We investigated two separate techniques for encoding these variables.  One of these was to follow convention and encode the ordinals using an integer scheme (e.g. Poor, Fair, Good, Excellent maps to 1, 2, 3, 4) and ‘</w:t>
       </w:r>
       <w:proofErr w:type="spellStart"/>
       <w:r>
@@ -315,7 +339,13 @@
     <w:p/>
     <w:p>
       <w:r>
-        <w:t>Due to the complexity of the Neighborhood variable – and it’s likely importance in driving price - we handled it s</w:t>
+        <w:t xml:space="preserve">Due to the complexity of the Neighborhood variable – and </w:t>
+      </w:r>
+      <w:r>
+        <w:t>its</w:t>
+      </w:r>
+      <w:r>
+        <w:t xml:space="preserve"> likely importance in driving price - we handled it s</w:t>
       </w:r>
       <w:r>
         <w:t>eparately.</w:t>
@@ -329,7 +359,7 @@
         </w:rPr>
         <w:lastRenderedPageBreak/>
         <w:drawing>
-          <wp:inline distT="0" distB="0" distL="0" distR="0">
+          <wp:inline distT="0" distB="0" distL="0" distR="0" wp14:anchorId="182555FB" wp14:editId="6B6038A0">
             <wp:extent cx="5486400" cy="3675888"/>
             <wp:effectExtent l="0" t="0" r="0" b="0"/>
             <wp:docPr id="5" name="Picture 5" descr="A screenshot of a computer&#10;&#10;Description automatically generated"/>
@@ -426,7 +456,23 @@
       </w:r>
       <w:proofErr w:type="spellEnd"/>
       <w:r>
-        <w:t xml:space="preserve">.  We believe it’s unlikely that so many properties in Ames would have no lot frontage, especially when many of these were classed as single family homes.  Therefore we concluded this was genuinely missing data and elected to fill values based on the median level for the neighborhood the </w:t>
+        <w:t xml:space="preserve">.  We believe it’s unlikely that so many properties in Ames would have no lot frontage, especially when many of these were classed as </w:t>
+      </w:r>
+      <w:proofErr w:type="gramStart"/>
+      <w:r>
+        <w:t>single family</w:t>
+      </w:r>
+      <w:proofErr w:type="gramEnd"/>
+      <w:r>
+        <w:t xml:space="preserve"> homes.  </w:t>
+      </w:r>
+      <w:proofErr w:type="gramStart"/>
+      <w:r>
+        <w:t>Therefore</w:t>
+      </w:r>
+      <w:proofErr w:type="gramEnd"/>
+      <w:r>
+        <w:t xml:space="preserve"> we concluded this was genuinely missing data and elected to fill values based on the median level for the neighborhood the </w:t>
       </w:r>
       <w:proofErr w:type="spellStart"/>
       <w:r>
@@ -499,7 +545,15 @@
         <w:t>any</w:t>
       </w:r>
       <w:r>
-        <w:t xml:space="preserve"> of the training process , including cross-validation / hyper-parameter selection, and final model choice.  </w:t>
+        <w:t xml:space="preserve"> of the training </w:t>
+      </w:r>
+      <w:proofErr w:type="gramStart"/>
+      <w:r>
+        <w:t>process ,</w:t>
+      </w:r>
+      <w:proofErr w:type="gramEnd"/>
+      <w:r>
+        <w:t xml:space="preserve"> including cross-validation / hyper-parameter selection, and final model choice.  </w:t>
       </w:r>
       <w:r>
         <w:t xml:space="preserve">Within our in-sample data we </w:t>
@@ -546,75 +600,137 @@
       </w:r>
     </w:p>
     <w:p>
-      <w:pPr>
-        <w:pStyle w:val="ListParagraph"/>
-        <w:numPr>
-          <w:ilvl w:val="0"/>
-          <w:numId w:val="3"/>
-        </w:numPr>
-      </w:pPr>
-      <w:r>
-        <w:t>Highly correlated</w:t>
-      </w:r>
-    </w:p>
-    <w:p>
-      <w:pPr>
-        <w:pStyle w:val="ListParagraph"/>
-        <w:numPr>
-          <w:ilvl w:val="0"/>
-          <w:numId w:val="3"/>
-        </w:numPr>
-      </w:pPr>
-      <w:r>
-        <w:t>Winsor</w:t>
-      </w:r>
-    </w:p>
-    <w:p>
-      <w:pPr>
-        <w:pStyle w:val="ListParagraph"/>
-        <w:numPr>
-          <w:ilvl w:val="0"/>
-          <w:numId w:val="3"/>
-        </w:numPr>
-      </w:pPr>
-      <w:r>
-        <w:t>Polynomial / power</w:t>
-      </w:r>
-    </w:p>
-    <w:p>
-      <w:pPr>
-        <w:pStyle w:val="ListParagraph"/>
-        <w:numPr>
-          <w:ilvl w:val="0"/>
-          <w:numId w:val="3"/>
-        </w:numPr>
-      </w:pPr>
-      <w:r>
-        <w:t>Px/</w:t>
+      <w:r>
+        <w:t>We evaluated the features for multi-</w:t>
       </w:r>
       <w:proofErr w:type="spellStart"/>
       <w:r>
-        <w:t>sq</w:t>
+        <w:t>colinearity</w:t>
       </w:r>
       <w:proofErr w:type="spellEnd"/>
       <w:r>
-        <w:t xml:space="preserve"> ft</w:t>
-      </w:r>
-    </w:p>
-    <w:p>
-      <w:pPr>
-        <w:pStyle w:val="ListParagraph"/>
-        <w:numPr>
-          <w:ilvl w:val="0"/>
-          <w:numId w:val="3"/>
-        </w:numPr>
-      </w:pPr>
-      <w:r>
-        <w:t>Normalization</w:t>
+        <w:t xml:space="preserve">.  In general, correlations were low except for variables clearly referencing the same fundamental attribute (e.g. Garage area and Garage </w:t>
+      </w:r>
+      <w:proofErr w:type="spellStart"/>
+      <w:r>
+        <w:t>nuber</w:t>
+      </w:r>
+      <w:proofErr w:type="spellEnd"/>
+      <w:r>
+        <w:t xml:space="preserve"> of cars).</w:t>
       </w:r>
     </w:p>
     <w:p/>
     <w:p>
+      <w:r>
+        <w:t>Correlation heat-maps for the continuous and discrete variables are shown below.</w:t>
+      </w:r>
+    </w:p>
+    <w:p>
+      <w:r>
+        <w:rPr>
+          <w:noProof/>
+        </w:rPr>
+        <w:drawing>
+          <wp:inline distT="0" distB="0" distL="0" distR="0" wp14:anchorId="61A7D9BE" wp14:editId="316552A8">
+            <wp:extent cx="5943600" cy="5223510"/>
+            <wp:effectExtent l="0" t="0" r="0" b="0"/>
+            <wp:docPr id="1" name="Picture 1" descr="A picture containing white, colorful&#10;&#10;Description automatically generated"/>
+            <wp:cNvGraphicFramePr>
+              <a:graphicFrameLocks xmlns:a="http://schemas.openxmlformats.org/drawingml/2006/main" noChangeAspect="1"/>
+            </wp:cNvGraphicFramePr>
+            <a:graphic xmlns:a="http://schemas.openxmlformats.org/drawingml/2006/main">
+              <a:graphicData uri="http://schemas.openxmlformats.org/drawingml/2006/picture">
+                <pic:pic xmlns:pic="http://schemas.openxmlformats.org/drawingml/2006/picture">
+                  <pic:nvPicPr>
+                    <pic:cNvPr id="1" name="Screen Shot 2020-05-31 at 2.23.17 PM.png"/>
+                    <pic:cNvPicPr/>
+                  </pic:nvPicPr>
+                  <pic:blipFill>
+                    <a:blip r:embed="rId11">
+                      <a:extLst>
+                        <a:ext uri="{28A0092B-C50C-407E-A947-70E740481C1C}">
+                          <a14:useLocalDpi xmlns:a14="http://schemas.microsoft.com/office/drawing/2010/main" val="0"/>
+                        </a:ext>
+                      </a:extLst>
+                    </a:blip>
+                    <a:stretch>
+                      <a:fillRect/>
+                    </a:stretch>
+                  </pic:blipFill>
+                  <pic:spPr>
+                    <a:xfrm>
+                      <a:off x="0" y="0"/>
+                      <a:ext cx="5943600" cy="5223510"/>
+                    </a:xfrm>
+                    <a:prstGeom prst="rect">
+                      <a:avLst/>
+                    </a:prstGeom>
+                  </pic:spPr>
+                </pic:pic>
+              </a:graphicData>
+            </a:graphic>
+          </wp:inline>
+        </w:drawing>
+      </w:r>
+    </w:p>
+    <w:p/>
+    <w:p>
+      <w:r>
+        <w:rPr>
+          <w:noProof/>
+        </w:rPr>
+        <w:lastRenderedPageBreak/>
+        <w:drawing>
+          <wp:inline distT="0" distB="0" distL="0" distR="0" wp14:anchorId="461BEF4C" wp14:editId="61A0A912">
+            <wp:extent cx="5943600" cy="5167630"/>
+            <wp:effectExtent l="0" t="0" r="0" b="1270"/>
+            <wp:docPr id="3" name="Picture 3" descr="A close up of a logo&#10;&#10;Description automatically generated"/>
+            <wp:cNvGraphicFramePr>
+              <a:graphicFrameLocks xmlns:a="http://schemas.openxmlformats.org/drawingml/2006/main" noChangeAspect="1"/>
+            </wp:cNvGraphicFramePr>
+            <a:graphic xmlns:a="http://schemas.openxmlformats.org/drawingml/2006/main">
+              <a:graphicData uri="http://schemas.openxmlformats.org/drawingml/2006/picture">
+                <pic:pic xmlns:pic="http://schemas.openxmlformats.org/drawingml/2006/picture">
+                  <pic:nvPicPr>
+                    <pic:cNvPr id="3" name="Screen Shot 2020-05-31 at 2.23.36 PM.png"/>
+                    <pic:cNvPicPr/>
+                  </pic:nvPicPr>
+                  <pic:blipFill>
+                    <a:blip r:embed="rId12">
+                      <a:extLst>
+                        <a:ext uri="{28A0092B-C50C-407E-A947-70E740481C1C}">
+                          <a14:useLocalDpi xmlns:a14="http://schemas.microsoft.com/office/drawing/2010/main" val="0"/>
+                        </a:ext>
+                      </a:extLst>
+                    </a:blip>
+                    <a:stretch>
+                      <a:fillRect/>
+                    </a:stretch>
+                  </pic:blipFill>
+                  <pic:spPr>
+                    <a:xfrm>
+                      <a:off x="0" y="0"/>
+                      <a:ext cx="5943600" cy="5167630"/>
+                    </a:xfrm>
+                    <a:prstGeom prst="rect">
+                      <a:avLst/>
+                    </a:prstGeom>
+                  </pic:spPr>
+                </pic:pic>
+              </a:graphicData>
+            </a:graphic>
+          </wp:inline>
+        </w:drawing>
+      </w:r>
+    </w:p>
+    <w:p>
+      <w:r>
+        <w:t>We elected to scale attributes when used in linear models.  Tree-based models and the support vector machine were running using raw data.  We computed a price-per-square-foot variable for use in developing recommendations on property upgrades.</w:t>
+      </w:r>
+    </w:p>
+    <w:p/>
+    <w:p>
       <w:pPr>
         <w:pStyle w:val="Heading3"/>
       </w:pPr>
@@ -632,15 +748,21 @@
     </w:p>
     <w:p>
       <w:r>
-        <w:t xml:space="preserve">One of the first models we </w:t>
-      </w:r>
-      <w:proofErr w:type="spellStart"/>
-      <w:r>
-        <w:t>analysed</w:t>
-      </w:r>
-      <w:proofErr w:type="spellEnd"/>
-      <w:r>
-        <w:t xml:space="preserve"> was a  stepwise linear regression starting with just one feature and then adding features until metrics of model improvement indicated we should stop.  The two metrics we computed were the R</w:t>
+        <w:t>One of the first models we analy</w:t>
+      </w:r>
+      <w:r>
+        <w:t>z</w:t>
+      </w:r>
+      <w:r>
+        <w:t xml:space="preserve">ed was </w:t>
+      </w:r>
+      <w:proofErr w:type="gramStart"/>
+      <w:r>
+        <w:t>a  stepwise</w:t>
+      </w:r>
+      <w:proofErr w:type="gramEnd"/>
+      <w:r>
+        <w:t xml:space="preserve"> linear regression starting with just one feature and then adding features until metrics of model improvement indicated we should stop.  The two metrics we computed were the R</w:t>
       </w:r>
       <w:r>
         <w:rPr>
@@ -655,7 +777,24 @@
         <w:t xml:space="preserve"> </w:t>
       </w:r>
       <w:r>
-        <w:t>of an out-of-sample set selected before the fitting process, and the t statistic of each regression parameter.  Both metrics indicated that the process should stop at the 25</w:t>
+        <w:t>of an out-of-sample set selected before the fitting process, the t statistic of each regression parameter</w:t>
+      </w:r>
+      <w:r>
+        <w:t xml:space="preserve"> and the </w:t>
+      </w:r>
+      <w:hyperlink r:id="rId13" w:history="1">
+        <w:r>
+          <w:rPr>
+            <w:rStyle w:val="Hyperlink"/>
+          </w:rPr>
+          <w:t>Akaike Information Criterion</w:t>
+        </w:r>
+      </w:hyperlink>
+      <w:r>
+        <w:t xml:space="preserve">.  </w:t>
+      </w:r>
+      <w:r>
+        <w:t>These metrics indicated that limited value was added beyond the 12</w:t>
       </w:r>
       <w:r>
         <w:rPr>
@@ -664,11 +803,299 @@
         <w:t>th</w:t>
       </w:r>
       <w:r>
-        <w:t xml:space="preserve"> added feature.</w:t>
+        <w:t xml:space="preserve"> feature.</w:t>
       </w:r>
     </w:p>
     <w:p/>
+    <w:p>
+      <w:r>
+        <w:rPr>
+          <w:noProof/>
+        </w:rPr>
+        <w:lastRenderedPageBreak/>
+        <w:drawing>
+          <wp:inline distT="0" distB="0" distL="0" distR="0" wp14:anchorId="4CA38233" wp14:editId="39FF1817">
+            <wp:extent cx="5943600" cy="4735195"/>
+            <wp:effectExtent l="0" t="0" r="0" b="1905"/>
+            <wp:docPr id="6" name="Picture 6" descr="A close up of a map&#10;&#10;Description automatically generated"/>
+            <wp:cNvGraphicFramePr>
+              <a:graphicFrameLocks xmlns:a="http://schemas.openxmlformats.org/drawingml/2006/main" noChangeAspect="1"/>
+            </wp:cNvGraphicFramePr>
+            <a:graphic xmlns:a="http://schemas.openxmlformats.org/drawingml/2006/main">
+              <a:graphicData uri="http://schemas.openxmlformats.org/drawingml/2006/picture">
+                <pic:pic xmlns:pic="http://schemas.openxmlformats.org/drawingml/2006/picture">
+                  <pic:nvPicPr>
+                    <pic:cNvPr id="6" name="Screen Shot 2020-05-31 at 2.32.31 PM.png"/>
+                    <pic:cNvPicPr/>
+                  </pic:nvPicPr>
+                  <pic:blipFill>
+                    <a:blip r:embed="rId14">
+                      <a:extLst>
+                        <a:ext uri="{28A0092B-C50C-407E-A947-70E740481C1C}">
+                          <a14:useLocalDpi xmlns:a14="http://schemas.microsoft.com/office/drawing/2010/main" val="0"/>
+                        </a:ext>
+                      </a:extLst>
+                    </a:blip>
+                    <a:stretch>
+                      <a:fillRect/>
+                    </a:stretch>
+                  </pic:blipFill>
+                  <pic:spPr>
+                    <a:xfrm>
+                      <a:off x="0" y="0"/>
+                      <a:ext cx="5943600" cy="4735195"/>
+                    </a:xfrm>
+                    <a:prstGeom prst="rect">
+                      <a:avLst/>
+                    </a:prstGeom>
+                  </pic:spPr>
+                </pic:pic>
+              </a:graphicData>
+            </a:graphic>
+          </wp:inline>
+        </w:drawing>
+      </w:r>
+    </w:p>
+    <w:p>
+      <w:r>
+        <w:t>Significant caution must be applied to the t-statistics and AIC shown above.  Forward stepwise regression involves checking a very large quantity of potential feature sets, whereas the t and AIC statistics assume the regression only looked at the number of features actually used.  This approach biases R</w:t>
+      </w:r>
+      <w:r>
+        <w:rPr>
+          <w:vertAlign w:val="superscript"/>
+        </w:rPr>
+        <w:t xml:space="preserve">2 </w:t>
+      </w:r>
+      <w:r>
+        <w:t>and significance levels upwards.  That said, we did not see strong signs of overfitting when we switched to out-of-sample data.</w:t>
+      </w:r>
+      <w:r>
+        <w:br/>
+      </w:r>
+    </w:p>
+    <w:p>
+      <w:pPr>
+        <w:pStyle w:val="Heading4"/>
+      </w:pPr>
+      <w:r>
+        <w:t>Penalized Regression Models</w:t>
+      </w:r>
+    </w:p>
+    <w:p>
+      <w:r>
+        <w:t>We evaluated Lasso and Ridge regressions using 5-fold cross-validation to tune the hyperparameters.</w:t>
+      </w:r>
+    </w:p>
+    <w:p>
+      <w:r>
+        <w:br/>
+        <w:t>Unfortunately, the strong R</w:t>
+      </w:r>
+      <w:r>
+        <w:rPr>
+          <w:vertAlign w:val="superscript"/>
+        </w:rPr>
+        <w:t xml:space="preserve">2 </w:t>
+      </w:r>
+      <w:r>
+        <w:t>out of sample resulted in the hyper-parameter tuning recommending values close to a non-penalized multilinear regression.  Our best Lasso model retained all of the features, as did Ridge.</w:t>
+      </w:r>
+      <w:r>
+        <w:t xml:space="preserve">  We decided to report results also for a </w:t>
+      </w:r>
+      <w:proofErr w:type="gramStart"/>
+      <w:r>
+        <w:t>manually-picked</w:t>
+      </w:r>
+      <w:proofErr w:type="gramEnd"/>
+      <w:r>
+        <w:t xml:space="preserve"> alpha which forced the model to become more parsimonious.  An alpha of 100 caused Lasso to restrict itself to 27 variables.  While this came at the expense of R</w:t>
+      </w:r>
+      <w:r>
+        <w:rPr>
+          <w:vertAlign w:val="superscript"/>
+        </w:rPr>
+        <w:t>2</w:t>
+      </w:r>
+      <w:r>
+        <w:t>, we believe the simplicity and reduced risk of overfit compensates for this.</w:t>
+      </w:r>
+    </w:p>
     <w:p/>
+    <w:p>
+      <w:pPr>
+        <w:pStyle w:val="Heading4"/>
+      </w:pPr>
+      <w:r>
+        <w:lastRenderedPageBreak/>
+        <w:t>Tree-Based Models</w:t>
+      </w:r>
+    </w:p>
+    <w:p>
+      <w:r>
+        <w:t xml:space="preserve">We evaluated a Random Forests regression and two types of Gradient Boost.  The first Gradient Boost model was the </w:t>
+      </w:r>
+      <w:proofErr w:type="spellStart"/>
+      <w:r>
+        <w:t>sklearn</w:t>
+      </w:r>
+      <w:proofErr w:type="spellEnd"/>
+      <w:r>
+        <w:t xml:space="preserve"> default model, and the second was an experimental application of </w:t>
+      </w:r>
+      <w:proofErr w:type="spellStart"/>
+      <w:r>
+        <w:t>XGBoost</w:t>
+      </w:r>
+      <w:proofErr w:type="spellEnd"/>
+      <w:r>
+        <w:t xml:space="preserve">.  Further research is needed to fully understand </w:t>
+      </w:r>
+      <w:proofErr w:type="spellStart"/>
+      <w:r>
+        <w:t>XGBoost</w:t>
+      </w:r>
+      <w:proofErr w:type="spellEnd"/>
+      <w:r>
+        <w:t xml:space="preserve"> to become confident in using it.</w:t>
+      </w:r>
+    </w:p>
+    <w:p/>
+    <w:p>
+      <w:r>
+        <w:t xml:space="preserve">Hyperparameter tuning led to the use of 500 estimators in both Random Forests and Gradient Boost. Random Forest optimal tree complexity was comparatively high, at 30 levels.  We restricted to a maximum of 30 features, but otherwise left model parameters unchecked.  (For example, minimum leaf samples </w:t>
+      </w:r>
+      <w:proofErr w:type="gramStart"/>
+      <w:r>
+        <w:t>was</w:t>
+      </w:r>
+      <w:proofErr w:type="gramEnd"/>
+      <w:r>
+        <w:t xml:space="preserve"> 1 and we put no upper limit on the sample size).  For gradient boosting the default learning rate of 0.1 proved optimal.  In contrast to Random Forests, a tree depth of only 2 was optimal.</w:t>
+      </w:r>
+    </w:p>
+    <w:p/>
+    <w:p>
+      <w:pPr>
+        <w:pStyle w:val="Heading4"/>
+      </w:pPr>
+      <w:r>
+        <w:t>Support Vector Machine</w:t>
+      </w:r>
+    </w:p>
+    <w:p>
+      <w:r>
+        <w:t>Finally, we tuned a support vector machine.  This was the poorest performing model, as well as one of the more computationally intensive.  (SVM is O(N</w:t>
+      </w:r>
+      <w:r>
+        <w:rPr>
+          <w:vertAlign w:val="superscript"/>
+        </w:rPr>
+        <w:t>2</w:t>
+      </w:r>
+      <w:r>
+        <w:t>) in the most efficient case).  Careful tuning of the C and epsilon parameters was necessary to achieve adequate performance.  Final values of 100 (C) and 0.01 (epsilon) were selected.  We allowed the model to choose its own gamma (</w:t>
+      </w:r>
+      <w:r>
+        <w:t>1 / (</w:t>
+      </w:r>
+      <w:proofErr w:type="spellStart"/>
+      <w:r>
+        <w:t>n_features</w:t>
+      </w:r>
+      <w:proofErr w:type="spellEnd"/>
+      <w:r>
+        <w:t xml:space="preserve"> * </w:t>
+      </w:r>
+      <w:proofErr w:type="spellStart"/>
+      <w:proofErr w:type="gramStart"/>
+      <w:r>
+        <w:t>X.var</w:t>
+      </w:r>
+      <w:proofErr w:type="spellEnd"/>
+      <w:r>
+        <w:t>(</w:t>
+      </w:r>
+      <w:proofErr w:type="gramEnd"/>
+      <w:r>
+        <w:t>)</w:t>
+      </w:r>
+      <w:r>
+        <w:t>)</w:t>
+      </w:r>
+      <w:r>
+        <w:t>.</w:t>
+      </w:r>
+    </w:p>
+    <w:p/>
+    <w:p>
+      <w:r>
+        <w:t>We also attempted to use a polynomial kernel but found that the model frequently failed to converge.  In the end, all useful analysis was performed with the RBF kernel.</w:t>
+      </w:r>
+    </w:p>
+    <w:p/>
+    <w:p>
+      <w:pPr>
+        <w:pStyle w:val="Heading4"/>
+      </w:pPr>
+      <w:r>
+        <w:t>Summary Results</w:t>
+      </w:r>
+    </w:p>
+    <w:p>
+      <w:r>
+        <w:t>The results we achieved are summarized in the table below:</w:t>
+      </w:r>
+    </w:p>
+    <w:p/>
+    <w:p>
+      <w:r>
+        <w:rPr>
+          <w:noProof/>
+        </w:rPr>
+        <w:drawing>
+          <wp:inline distT="0" distB="0" distL="0" distR="0" wp14:anchorId="676AC38A" wp14:editId="73DA049E">
+            <wp:extent cx="5943600" cy="1250950"/>
+            <wp:effectExtent l="0" t="0" r="0" b="6350"/>
+            <wp:docPr id="7" name="Picture 7" descr="A screenshot of a cell phone&#10;&#10;Description automatically generated"/>
+            <wp:cNvGraphicFramePr>
+              <a:graphicFrameLocks xmlns:a="http://schemas.openxmlformats.org/drawingml/2006/main" noChangeAspect="1"/>
+            </wp:cNvGraphicFramePr>
+            <a:graphic xmlns:a="http://schemas.openxmlformats.org/drawingml/2006/main">
+              <a:graphicData uri="http://schemas.openxmlformats.org/drawingml/2006/picture">
+                <pic:pic xmlns:pic="http://schemas.openxmlformats.org/drawingml/2006/picture">
+                  <pic:nvPicPr>
+                    <pic:cNvPr id="7" name="Screen Shot 2020-05-31 at 2.52.20 PM.png"/>
+                    <pic:cNvPicPr/>
+                  </pic:nvPicPr>
+                  <pic:blipFill>
+                    <a:blip r:embed="rId15">
+                      <a:extLst>
+                        <a:ext uri="{28A0092B-C50C-407E-A947-70E740481C1C}">
+                          <a14:useLocalDpi xmlns:a14="http://schemas.microsoft.com/office/drawing/2010/main" val="0"/>
+                        </a:ext>
+                      </a:extLst>
+                    </a:blip>
+                    <a:stretch>
+                      <a:fillRect/>
+                    </a:stretch>
+                  </pic:blipFill>
+                  <pic:spPr>
+                    <a:xfrm>
+                      <a:off x="0" y="0"/>
+                      <a:ext cx="5943600" cy="1250950"/>
+                    </a:xfrm>
+                    <a:prstGeom prst="rect">
+                      <a:avLst/>
+                    </a:prstGeom>
+                  </pic:spPr>
+                </pic:pic>
+              </a:graphicData>
+            </a:graphic>
+          </wp:inline>
+        </w:drawing>
+      </w:r>
+    </w:p>
     <w:sectPr>
       <w:pgSz w:w="12240" w:h="15840"/>
       <w:pgMar w:top="1440" w:right="1440" w:bottom="1440" w:left="1440" w:header="720" w:footer="720" w:gutter="0"/>
@@ -680,7 +1107,7 @@
 </file>
 
 <file path=word/numbering.xml><?xml version="1.0" encoding="utf-8"?>
-<w:numbering xmlns:wpc="http://schemas.microsoft.com/office/word/2010/wordprocessingCanvas" xmlns:cx="http://schemas.microsoft.com/office/drawing/2014/chartex" xmlns:cx1="http://schemas.microsoft.com/office/drawing/2015/9/8/chartex" xmlns:cx2="http://schemas.microsoft.com/office/drawing/2015/10/21/chartex" xmlns:cx3="http://schemas.microsoft.com/office/drawing/2016/5/9/chartex" xmlns:cx4="http://schemas.microsoft.com/office/drawing/2016/5/10/chartex" xmlns:cx5="http://schemas.microsoft.com/office/drawing/2016/5/11/chartex" xmlns:cx6="http://schemas.microsoft.com/office/drawing/2016/5/12/chartex" xmlns:cx7="http://schemas.microsoft.com/office/drawing/2016/5/13/chartex" xmlns:cx8="http://schemas.microsoft.com/office/drawing/2016/5/14/chartex" xmlns:mc="http://schemas.openxmlformats.org/markup-compatibility/2006" xmlns:aink="http://schemas.microsoft.com/office/drawing/2016/ink" xmlns:am3d="http://schemas.microsoft.com/office/drawing/2017/model3d" xmlns:o="urn:schemas-microsoft-com:office:office" xmlns:r="http://schemas.openxmlformats.org/officeDocument/2006/relationships" xmlns:m="http://schemas.openxmlformats.org/officeDocument/2006/math" xmlns:v="urn:schemas-microsoft-com:vml" xmlns:wp14="http://schemas.microsoft.com/office/word/2010/wordprocessingDrawing" xmlns:wp="http://schemas.openxmlformats.org/drawingml/2006/wordprocessingDrawing" xmlns:w10="urn:schemas-microsoft-com:office:word" xmlns:w="http://schemas.openxmlformats.org/wordprocessingml/2006/main" xmlns:w14="http://schemas.microsoft.com/office/word/2010/wordml" xmlns:w15="http://schemas.microsoft.com/office/word/2012/wordml" xmlns:w16cex="http://schemas.microsoft.com/office/word/2018/wordml/cex" xmlns:w16cid="http://schemas.microsoft.com/office/word/2016/wordml/cid" xmlns:w16="http://schemas.microsoft.com/office/word/2018/wordml" xmlns:w16se="http://schemas.microsoft.com/office/word/2015/wordml/symex" xmlns:wpg="http://schemas.microsoft.com/office/word/2010/wordprocessingGroup" xmlns:wpi="http://schemas.microsoft.com/office/word/2010/wordprocessingInk" xmlns:wne="http://schemas.microsoft.com/office/word/2006/wordml" xmlns:wps="http://schemas.microsoft.com/office/word/2010/wordprocessingShape" mc:Ignorable="w14 w15 w16se w16cid w16 w16cex wp14">
+<w:numbering xmlns:wpc="http://schemas.microsoft.com/office/word/2010/wordprocessingCanvas" xmlns:cx="http://schemas.microsoft.com/office/drawing/2014/chartex" xmlns:cx1="http://schemas.microsoft.com/office/drawing/2015/9/8/chartex" xmlns:cx2="http://schemas.microsoft.com/office/drawing/2015/10/21/chartex" xmlns:cx3="http://schemas.microsoft.com/office/drawing/2016/5/9/chartex" xmlns:cx4="http://schemas.microsoft.com/office/drawing/2016/5/10/chartex" xmlns:cx5="http://schemas.microsoft.com/office/drawing/2016/5/11/chartex" xmlns:cx6="http://schemas.microsoft.com/office/drawing/2016/5/12/chartex" xmlns:cx7="http://schemas.microsoft.com/office/drawing/2016/5/13/chartex" xmlns:cx8="http://schemas.microsoft.com/office/drawing/2016/5/14/chartex" xmlns:mc="http://schemas.openxmlformats.org/markup-compatibility/2006" xmlns:aink="http://schemas.microsoft.com/office/drawing/2016/ink" xmlns:am3d="http://schemas.microsoft.com/office/drawing/2017/model3d" xmlns:o="urn:schemas-microsoft-com:office:office" xmlns:r="http://schemas.openxmlformats.org/officeDocument/2006/relationships" xmlns:m="http://schemas.openxmlformats.org/officeDocument/2006/math" xmlns:v="urn:schemas-microsoft-com:vml" xmlns:wp14="http://schemas.microsoft.com/office/word/2010/wordprocessingDrawing" xmlns:wp="http://schemas.openxmlformats.org/drawingml/2006/wordprocessingDrawing" xmlns:w10="urn:schemas-microsoft-com:office:word" xmlns:w="http://schemas.openxmlformats.org/wordprocessingml/2006/main" xmlns:w14="http://schemas.microsoft.com/office/word/2010/wordml" xmlns:w15="http://schemas.microsoft.com/office/word/2012/wordml" xmlns:w16cid="http://schemas.microsoft.com/office/word/2016/wordml/cid" xmlns:w16se="http://schemas.microsoft.com/office/word/2015/wordml/symex" xmlns:wpg="http://schemas.microsoft.com/office/word/2010/wordprocessingGroup" xmlns:wpi="http://schemas.microsoft.com/office/word/2010/wordprocessingInk" xmlns:wne="http://schemas.microsoft.com/office/word/2006/wordml" xmlns:wps="http://schemas.microsoft.com/office/word/2010/wordprocessingShape" mc:Ignorable="w14 w15 w16se w16cid wp14">
   <w:abstractNum w:abstractNumId="0" w15:restartNumberingAfterBreak="0">
     <w:nsid w:val="01FF5485"/>
     <w:multiLevelType w:val="hybridMultilevel"/>
@@ -1032,7 +1459,7 @@
 </file>
 
 <file path=word/styles.xml><?xml version="1.0" encoding="utf-8"?>
-<w:styles xmlns:mc="http://schemas.openxmlformats.org/markup-compatibility/2006" xmlns:r="http://schemas.openxmlformats.org/officeDocument/2006/relationships" xmlns:w="http://schemas.openxmlformats.org/wordprocessingml/2006/main" xmlns:w14="http://schemas.microsoft.com/office/word/2010/wordml" xmlns:w15="http://schemas.microsoft.com/office/word/2012/wordml" xmlns:w16cex="http://schemas.microsoft.com/office/word/2018/wordml/cex" xmlns:w16cid="http://schemas.microsoft.com/office/word/2016/wordml/cid" xmlns:w16="http://schemas.microsoft.com/office/word/2018/wordml" xmlns:w16se="http://schemas.microsoft.com/office/word/2015/wordml/symex" mc:Ignorable="w14 w15 w16se w16cid w16 w16cex">
+<w:styles xmlns:mc="http://schemas.openxmlformats.org/markup-compatibility/2006" xmlns:r="http://schemas.openxmlformats.org/officeDocument/2006/relationships" xmlns:w="http://schemas.openxmlformats.org/wordprocessingml/2006/main" xmlns:w14="http://schemas.microsoft.com/office/word/2010/wordml" xmlns:w15="http://schemas.microsoft.com/office/word/2012/wordml" xmlns:w16cid="http://schemas.microsoft.com/office/word/2016/wordml/cid" xmlns:w16se="http://schemas.microsoft.com/office/word/2015/wordml/symex" mc:Ignorable="w14 w15 w16se w16cid">
   <w:docDefaults>
     <w:rPrDefault>
       <w:rPr>

</xml_diff>